<commit_message>
Update Project Flowers - Documentation.docx
</commit_message>
<xml_diff>
--- a/Project Flowers - Documentation.docx
+++ b/Project Flowers - Documentation.docx
@@ -5,191 +5,160 @@
     <w:p>
       <w:pPr>
         <w:pStyle w:val="berschrift1"/>
+        <w:rPr>
+          <w:lang w:val="en-US"/>
+        </w:rPr>
       </w:pPr>
       <w:r>
+        <w:rPr>
+          <w:lang w:val="en-US"/>
+        </w:rPr>
         <w:t>Project Flowers</w:t>
       </w:r>
     </w:p>
-    <w:p/>
+    <w:p>
+      <w:pPr>
+        <w:rPr>
+          <w:lang w:val="en-US"/>
+        </w:rPr>
+      </w:pPr>
+    </w:p>
     <w:p>
       <w:pPr>
         <w:pStyle w:val="berschrift2"/>
+        <w:rPr>
+          <w:lang w:val="en-US"/>
+        </w:rPr>
       </w:pPr>
       <w:r>
+        <w:rPr>
+          <w:lang w:val="en-US"/>
+        </w:rPr>
         <w:t>23.05.2022</w:t>
       </w:r>
     </w:p>
     <w:p>
-      <w:proofErr w:type="spellStart"/>
-      <w:r>
-        <w:t>We</w:t>
-      </w:r>
-      <w:proofErr w:type="spellEnd"/>
-      <w:r>
-        <w:t xml:space="preserve"> </w:t>
-      </w:r>
-      <w:proofErr w:type="spellStart"/>
-      <w:r>
-        <w:t>started</w:t>
-      </w:r>
-      <w:proofErr w:type="spellEnd"/>
-      <w:r>
-        <w:t xml:space="preserve"> </w:t>
-      </w:r>
-      <w:proofErr w:type="spellStart"/>
-      <w:r>
-        <w:t>with</w:t>
-      </w:r>
-      <w:proofErr w:type="spellEnd"/>
-      <w:r>
-        <w:t xml:space="preserve"> </w:t>
-      </w:r>
-      <w:proofErr w:type="spellStart"/>
-      <w:r>
-        <w:t>the</w:t>
-      </w:r>
-      <w:proofErr w:type="spellEnd"/>
-      <w:r>
-        <w:t xml:space="preserve"> </w:t>
-      </w:r>
-      <w:proofErr w:type="spellStart"/>
-      <w:r>
-        <w:t>training</w:t>
-      </w:r>
-      <w:proofErr w:type="spellEnd"/>
-      <w:r>
-        <w:t xml:space="preserve"> </w:t>
-      </w:r>
-      <w:proofErr w:type="spellStart"/>
-      <w:r>
-        <w:t>values</w:t>
-      </w:r>
-      <w:proofErr w:type="spellEnd"/>
-      <w:r>
-        <w:t xml:space="preserve"> </w:t>
-      </w:r>
-      <w:proofErr w:type="spellStart"/>
-      <w:r>
-        <w:t>from</w:t>
-      </w:r>
-      <w:proofErr w:type="spellEnd"/>
-      <w:r>
-        <w:t xml:space="preserve"> </w:t>
-      </w:r>
-      <w:proofErr w:type="spellStart"/>
-      <w:r>
-        <w:t>the</w:t>
-      </w:r>
-      <w:proofErr w:type="spellEnd"/>
-      <w:r>
-        <w:t xml:space="preserve"> </w:t>
-      </w:r>
-      <w:proofErr w:type="spellStart"/>
-      <w:r>
-        <w:t>previous</w:t>
-      </w:r>
-      <w:proofErr w:type="spellEnd"/>
-      <w:r>
-        <w:t xml:space="preserve"> </w:t>
-      </w:r>
-      <w:proofErr w:type="spellStart"/>
-      <w:r>
-        <w:t>semester</w:t>
-      </w:r>
-      <w:proofErr w:type="spellEnd"/>
-      <w:r>
-        <w:t xml:space="preserve">, but </w:t>
-      </w:r>
-      <w:proofErr w:type="spellStart"/>
-      <w:r>
-        <w:t>this</w:t>
-      </w:r>
-      <w:proofErr w:type="spellEnd"/>
-      <w:r>
-        <w:t xml:space="preserve"> time </w:t>
-      </w:r>
-      <w:proofErr w:type="spellStart"/>
-      <w:r>
-        <w:t>increased</w:t>
-      </w:r>
-      <w:proofErr w:type="spellEnd"/>
-      <w:r>
-        <w:t xml:space="preserve"> </w:t>
-      </w:r>
-      <w:proofErr w:type="spellStart"/>
-      <w:r>
-        <w:t>the</w:t>
-      </w:r>
-      <w:proofErr w:type="spellEnd"/>
-      <w:r>
-        <w:t xml:space="preserve"> </w:t>
-      </w:r>
-      <w:proofErr w:type="spellStart"/>
-      <w:r>
-        <w:t>input</w:t>
-      </w:r>
-      <w:proofErr w:type="spellEnd"/>
-      <w:r>
-        <w:t xml:space="preserve"> </w:t>
-      </w:r>
-      <w:proofErr w:type="spellStart"/>
-      <w:r>
-        <w:t>shape</w:t>
-      </w:r>
-      <w:proofErr w:type="spellEnd"/>
-      <w:r>
-        <w:t xml:space="preserve"> </w:t>
-      </w:r>
-      <w:proofErr w:type="spellStart"/>
-      <w:r>
-        <w:t>value</w:t>
-      </w:r>
-      <w:proofErr w:type="spellEnd"/>
-      <w:r>
-        <w:t xml:space="preserve"> </w:t>
-      </w:r>
-      <w:proofErr w:type="spellStart"/>
-      <w:r>
-        <w:t>to</w:t>
-      </w:r>
-      <w:proofErr w:type="spellEnd"/>
-      <w:r>
-        <w:t xml:space="preserve"> </w:t>
+      <w:pPr>
+        <w:rPr>
+          <w:lang w:val="en-US"/>
+        </w:rPr>
+      </w:pPr>
+      <w:r>
+        <w:rPr>
+          <w:lang w:val="en-US"/>
+        </w:rPr>
+        <w:t xml:space="preserve">We started with the training values from the previous semester, but this time increased the input shape value to </w:t>
       </w:r>
       <w:r>
         <w:rPr>
           <w:b/>
           <w:bCs/>
-        </w:rPr>
-        <w:t>221,221,3</w:t>
-      </w:r>
-      <w:r>
+          <w:lang w:val="en-US"/>
+        </w:rPr>
+        <w:t>(</w:t>
+      </w:r>
+      <w:r>
+        <w:rPr>
+          <w:b/>
+          <w:bCs/>
+          <w:lang w:val="en-US"/>
+        </w:rPr>
+        <w:t>221,</w:t>
+      </w:r>
+      <w:r>
+        <w:rPr>
+          <w:b/>
+          <w:bCs/>
+          <w:lang w:val="en-US"/>
+        </w:rPr>
+        <w:t xml:space="preserve"> </w:t>
+      </w:r>
+      <w:r>
+        <w:rPr>
+          <w:b/>
+          <w:bCs/>
+          <w:lang w:val="en-US"/>
+        </w:rPr>
+        <w:t>221,</w:t>
+      </w:r>
+      <w:r>
+        <w:rPr>
+          <w:b/>
+          <w:bCs/>
+          <w:lang w:val="en-US"/>
+        </w:rPr>
+        <w:t xml:space="preserve"> </w:t>
+      </w:r>
+      <w:r>
+        <w:rPr>
+          <w:b/>
+          <w:bCs/>
+          <w:lang w:val="en-US"/>
+        </w:rPr>
+        <w:t>3</w:t>
+      </w:r>
+      <w:r>
+        <w:rPr>
+          <w:b/>
+          <w:bCs/>
+          <w:lang w:val="en-US"/>
+        </w:rPr>
+        <w:t>)</w:t>
+      </w:r>
+      <w:r>
+        <w:rPr>
+          <w:lang w:val="en-US"/>
+        </w:rPr>
         <w:t>.</w:t>
+      </w:r>
+      <w:r>
+        <w:rPr>
+          <w:lang w:val="en-US"/>
+        </w:rPr>
+        <w:t xml:space="preserve"> This means our first Training was based on the following values:</w:t>
       </w:r>
     </w:p>
     <w:p>
-      <w:proofErr w:type="spellStart"/>
-      <w:r>
-        <w:t>Convolutional</w:t>
-      </w:r>
-      <w:proofErr w:type="spellEnd"/>
-      <w:r>
-        <w:t xml:space="preserve"> Layer: 2</w:t>
-      </w:r>
-      <w:r>
+      <w:pPr>
+        <w:rPr>
+          <w:lang w:val="en-US"/>
+        </w:rPr>
+      </w:pPr>
+      <w:r>
+        <w:rPr>
+          <w:lang w:val="en-US"/>
+        </w:rPr>
+        <w:t>Convolutional Layer: 2</w:t>
+      </w:r>
+      <w:r>
+        <w:rPr>
+          <w:lang w:val="en-US"/>
+        </w:rPr>
         <w:br/>
         <w:t>Filter per Layer: 16</w:t>
       </w:r>
       <w:r>
+        <w:rPr>
+          <w:lang w:val="en-US"/>
+        </w:rPr>
         <w:br/>
         <w:t>Kernel Size per Layer: 3, 3</w:t>
       </w:r>
       <w:r>
+        <w:rPr>
+          <w:lang w:val="en-US"/>
+        </w:rPr>
         <w:br/>
         <w:t>MaxPool2D per Layer: 2, 2</w:t>
       </w:r>
     </w:p>
-    <w:p/>
+    <w:p>
+      <w:pPr>
+        <w:rPr>
+          <w:lang w:val="en-US"/>
+        </w:rPr>
+      </w:pPr>
+    </w:p>
     <w:sectPr>
       <w:headerReference w:type="default" r:id="rId6"/>
       <w:pgSz w:w="11906" w:h="16838"/>
@@ -261,35 +230,7 @@
       <w:rPr>
         <w:rStyle w:val="author-a-id5hz88zz90zs9z81z3w68cz68zx"/>
       </w:rPr>
-      <w:t xml:space="preserve">Fener </w:t>
-    </w:r>
-    <w:proofErr w:type="spellStart"/>
-    <w:r>
-      <w:rPr>
-        <w:rStyle w:val="author-a-id5hz88zz90zs9z81z3w68cz68zx"/>
-      </w:rPr>
-      <w:t>Görkem</w:t>
-    </w:r>
-    <w:proofErr w:type="spellEnd"/>
-    <w:r>
-      <w:rPr>
-        <w:rStyle w:val="author-a-id5hz88zz90zs9z81z3w68cz68zx"/>
-      </w:rPr>
-      <w:t xml:space="preserve">, </w:t>
-    </w:r>
-    <w:proofErr w:type="spellStart"/>
-    <w:r>
-      <w:rPr>
-        <w:rStyle w:val="author-a-id5hz88zz90zs9z81z3w68cz68zx"/>
-      </w:rPr>
-      <w:t>Lechtaler</w:t>
-    </w:r>
-    <w:proofErr w:type="spellEnd"/>
-    <w:r>
-      <w:rPr>
-        <w:rStyle w:val="author-a-id5hz88zz90zs9z81z3w68cz68zx"/>
-      </w:rPr>
-      <w:t xml:space="preserve"> Andre, Christoph Lorenz, Felix Lahnsteiner</w:t>
+      <w:t>Fener Görkem, Lechtaler Andre, Christoph Lorenz, Felix Lahnsteiner</w:t>
     </w:r>
     <w:r>
       <w:rPr>
@@ -424,6 +365,7 @@
     <w:lsdException w:name="HTML Sample" w:semiHidden="1" w:unhideWhenUsed="1"/>
     <w:lsdException w:name="HTML Typewriter" w:semiHidden="1" w:unhideWhenUsed="1"/>
     <w:lsdException w:name="HTML Variable" w:semiHidden="1" w:unhideWhenUsed="1"/>
+    <w:lsdException w:name="Normal Table" w:semiHidden="1" w:unhideWhenUsed="1"/>
     <w:lsdException w:name="annotation subject" w:semiHidden="1" w:unhideWhenUsed="1"/>
     <w:lsdException w:name="No List" w:semiHidden="1" w:unhideWhenUsed="1"/>
     <w:lsdException w:name="Outline List 1" w:semiHidden="1" w:unhideWhenUsed="1"/>
@@ -470,8 +412,10 @@
     <w:lsdException w:name="Table Subtle 2" w:semiHidden="1" w:unhideWhenUsed="1"/>
     <w:lsdException w:name="Table Web 1" w:semiHidden="1" w:unhideWhenUsed="1"/>
     <w:lsdException w:name="Table Web 2" w:semiHidden="1" w:unhideWhenUsed="1"/>
+    <w:lsdException w:name="Table Web 3" w:semiHidden="1" w:unhideWhenUsed="1"/>
     <w:lsdException w:name="Balloon Text" w:semiHidden="1" w:unhideWhenUsed="1"/>
     <w:lsdException w:name="Table Grid" w:uiPriority="39"/>
+    <w:lsdException w:name="Table Theme" w:semiHidden="1" w:unhideWhenUsed="1"/>
     <w:lsdException w:name="Placeholder Text" w:semiHidden="1"/>
     <w:lsdException w:name="No Spacing" w:uiPriority="1" w:qFormat="1"/>
     <w:lsdException w:name="Light Shading" w:uiPriority="60"/>

</xml_diff>